<commit_message>
adicionando atos ao arquivo e usando modelo dinamico
</commit_message>
<xml_diff>
--- a/AdmCartorio/App_Data/Arquivos/1_.docx
+++ b/AdmCartorio/App_Data/Arquivos/1_.docx
@@ -8,20 +8,6 @@
       <w:cols w:space="708"/>
       <w:docGrid w:linePitch="360"/>
     </w:sectPr>
-    <w:p>
-      <w:pPr>
-        <w:spacing w:after="100"/>
-      </w:pPr>
-      <w:r>
-        <w:t>Eu,teste query teste query, com número de CPF teste query e RG teste query</w:t>
-      </w:r>
-      <w:r>
-        <w:br/>
-      </w:r>
-    </w:p>
-    <w:p>
-      <w:pPr/>
-    </w:p>
     <w:p>
       <w:pPr>
         <w:spacing w:after="100"/>

</xml_diff>

<commit_message>
inclusao de bind e melhoria de codigo
</commit_message>
<xml_diff>
--- a/AdmCartorio/App_Data/Arquivos/1_.docx
+++ b/AdmCartorio/App_Data/Arquivos/1_.docx
@@ -13,11 +13,40 @@
         <w:spacing w:after="100"/>
       </w:pPr>
       <w:r>
+        <w:rPr>
+          <w:color w:val="FFFFFF"/>
+          <w:u w:val=""/>
+        </w:rPr>
         <w:t>Eu,teste query teste query, com número de CPF teste query e RG teste query</w:t>
+      </w:r>
+      <w:r>
+        <w:rPr>
+          <w:color w:val="FFFFFF"/>
+          <w:u w:val=""/>
+        </w:rPr>
+        <w:br/>
+      </w:r>
+    </w:p>
+    <w:p>
+      <w:pPr>
+        <w:spacing w:after="100"/>
+      </w:pPr>
+      <w:r>
+        <w:t>Modelo Número 1</w:t>
       </w:r>
       <w:r>
         <w:br/>
       </w:r>
+    </w:p>
+    <w:p>
+      <w:pPr/>
+    </w:p>
+    <w:p>
+      <w:pPr>
+        <w:pBdr>
+          <w:bottom w:val="single" w:sz="6" w:space="1" w:color="auto"/>
+        </w:pBdr>
+      </w:pPr>
     </w:p>
   </w:body>
 </w:document>

</xml_diff>

<commit_message>
algumas mudancas, inclusao de using e dispose
</commit_message>
<xml_diff>
--- a/AdmCartorio/App_Data/Arquivos/1_.docx
+++ b/AdmCartorio/App_Data/Arquivos/1_.docx
@@ -13,26 +13,7 @@
         <w:spacing w:after="100"/>
       </w:pPr>
       <w:r>
-        <w:rPr>
-          <w:color w:val="FFFFFF"/>
-          <w:u w:val=""/>
-        </w:rPr>
         <w:t>Eu,teste query teste query, com número de CPF teste query e RG teste query</w:t>
-      </w:r>
-      <w:r>
-        <w:rPr>
-          <w:color w:val="FFFFFF"/>
-          <w:u w:val=""/>
-        </w:rPr>
-        <w:br/>
-      </w:r>
-    </w:p>
-    <w:p>
-      <w:pPr>
-        <w:spacing w:after="100"/>
-      </w:pPr>
-      <w:r>
-        <w:t>Modelo Número 1</w:t>
       </w:r>
       <w:r>
         <w:br/>

</xml_diff>

<commit_message>
impressao com rodape,cabecalho,data,matricula e ficha
</commit_message>
<xml_diff>
--- a/AdmCartorio/App_Data/Arquivos/1_.docx
+++ b/AdmCartorio/App_Data/Arquivos/1_.docx
@@ -13,7 +13,197 @@
         <w:spacing w:after="100"/>
       </w:pPr>
       <w:r>
+        <w:rPr>
+          <w:color w:val="FFFFFF"/>
+          <w:u w:val=""/>
+        </w:rPr>
         <w:t>Eu,teste query teste query, com número de CPF teste query e RG teste query</w:t>
+      </w:r>
+      <w:r>
+        <w:rPr>
+          <w:color w:val="FFFFFF"/>
+          <w:u w:val=""/>
+        </w:rPr>
+        <w:br/>
+      </w:r>
+    </w:p>
+    <w:p>
+      <w:pPr>
+        <w:rPr>
+          <w:color w:val="FFFFFF"/>
+          <w:u w:val=""/>
+        </w:rPr>
+      </w:pPr>
+    </w:p>
+    <w:p>
+      <w:pPr>
+        <w:rPr>
+          <w:color w:val="FFFFFF"/>
+          <w:u w:val=""/>
+        </w:rPr>
+        <w:pBdr>
+          <w:bottom w:val="single" w:sz="6" w:space="1" w:color="auto"/>
+        </w:pBdr>
+      </w:pPr>
+    </w:p>
+    <w:p>
+      <w:pPr>
+        <w:spacing w:after="100"/>
+      </w:pPr>
+      <w:r>
+        <w:rPr>
+          <w:color w:val="FFFFFF"/>
+          <w:u w:val=""/>
+        </w:rPr>
+        <w:t>Modelo Número 1</w:t>
+      </w:r>
+      <w:r>
+        <w:rPr>
+          <w:color w:val="FFFFFF"/>
+          <w:u w:val=""/>
+        </w:rPr>
+        <w:br/>
+      </w:r>
+    </w:p>
+    <w:p>
+      <w:pPr>
+        <w:rPr>
+          <w:color w:val="FFFFFF"/>
+          <w:u w:val=""/>
+        </w:rPr>
+      </w:pPr>
+    </w:p>
+    <w:p>
+      <w:pPr>
+        <w:rPr>
+          <w:color w:val="FFFFFF"/>
+          <w:u w:val=""/>
+        </w:rPr>
+        <w:pBdr>
+          <w:bottom w:val="single" w:sz="6" w:space="1" w:color="auto"/>
+        </w:pBdr>
+      </w:pPr>
+    </w:p>
+    <w:p>
+      <w:pPr>
+        <w:spacing w:after="100"/>
+      </w:pPr>
+      <w:r>
+        <w:rPr>
+          <w:color w:val="FFFFFF"/>
+          <w:u w:val=""/>
+        </w:rPr>
+        <w:t>Modelo Número 1</w:t>
+      </w:r>
+      <w:r>
+        <w:rPr>
+          <w:color w:val="FFFFFF"/>
+          <w:u w:val=""/>
+        </w:rPr>
+        <w:br/>
+      </w:r>
+    </w:p>
+    <w:p>
+      <w:pPr>
+        <w:rPr>
+          <w:color w:val="FFFFFF"/>
+          <w:u w:val=""/>
+        </w:rPr>
+      </w:pPr>
+    </w:p>
+    <w:p>
+      <w:pPr>
+        <w:rPr>
+          <w:color w:val="FFFFFF"/>
+          <w:u w:val=""/>
+        </w:rPr>
+        <w:pBdr>
+          <w:bottom w:val="single" w:sz="6" w:space="1" w:color="auto"/>
+        </w:pBdr>
+      </w:pPr>
+    </w:p>
+    <w:p>
+      <w:pPr>
+        <w:spacing w:after="100"/>
+      </w:pPr>
+      <w:r>
+        <w:rPr>
+          <w:color w:val="FFFFFF"/>
+          <w:u w:val=""/>
+        </w:rPr>
+        <w:t>Teste de registroTeste de registroTeste de registroTeste de registroTeste de registroTeste de registroTeste de registroTeste de registroTeste de registroTeste de registroTeste de registroTeste de registroTeste de registroTeste de registroTeste de registroTeste de registroTeste de registroTeste de registroTeste de registroTeste de registroTeste de registroTeste de registroTeste de registroTeste de registroTeste de registroTeste de registroTeste de registroTeste de registroTeste de registroTeste de registroTeste de registroTeste de registroTeste de registroTeste de registroTeste de registroTeste de registroTeste de registroTeste de registroTeste de registroTeste de registroTeste de registroTeste de registroTeste de registroTeste de registroTeste de registroTeste de registroTeste de registroTeste de registroTeste de registroTeste de registroTeste de registroTeste de registroTeste de registroTeste de registroTeste de registroTeste de registroTeste de registroTeste de registroTeste de registroTeste de registroTeste de registroTeste de registroTeste de registroTeste de registroTeste de registroTeste de registroTeste de registroTeste de registroTeste de registroTeste de registroTeste de registroTeste de registroTeste de registroTeste de registroTeste de registroTeste de registroTeste de registroTeste de registroTeste de registroTeste de registroTeste de registroTeste de registroTeste de registroTeste de registroTeste de registroTeste de registroTeste de registroTeste de registroTeste de registroTeste de registroTeste de registroTeste de registroTeste de registroTeste de registroTeste de registroTeste de registroTeste de registroTeste de registroTeste de registroTeste de registroTeste de registroTeste de registroTeste de registroTeste de registroTeste de registroTeste de registroTeste de registroTeste de registroTeste de registroTeste de registroTeste de registroTeste de registroTeste de registroTeste de registroTeste de registroTeste de registroTeste de registroTeste de registroTeste de registroTeste de registroTeste de registroTeste de registroTeste de registroTeste de registroTeste de registroTeste de registroTeste de registroTeste de registroTeste de registroTeste de registroTeste de registroTeste de registroTeste de registroTeste de registroTeste de registroTeste de registroTeste de registroTeste de registroTeste de registroTeste de registroTeste de registroTeste de registroTeste de registroTeste de registroTeste de registroTeste de registroTeste de registroTeste de registroTeste de registroTeste de registroTeste de registroTeste de registroTeste de registroTeste de registroTeste de registroTeste de registroTeste de registroTeste de registroTeste de registroTeste de registroTeste de registroTeste de registroTeste de registroTeste de registroTeste de registroTeste de registroTeste de registroTeste de registroTeste de registroTeste de registroTeste de registroTeste de registroTeste de registroTeste de registroTeste de registroTeste de registroTeste de registroTeste de registroTeste de registroTeste de registroTeste de registroTeste de registroTeste de registroTeste de registroTeste de registroTeste de registroTeste de registroTeste de registro</w:t>
+      </w:r>
+      <w:r>
+        <w:rPr>
+          <w:color w:val="FFFFFF"/>
+          <w:u w:val=""/>
+        </w:rPr>
+        <w:br/>
+      </w:r>
+    </w:p>
+    <w:p>
+      <w:pPr>
+        <w:rPr>
+          <w:color w:val="FFFFFF"/>
+          <w:u w:val=""/>
+        </w:rPr>
+      </w:pPr>
+    </w:p>
+    <w:p>
+      <w:pPr>
+        <w:rPr>
+          <w:color w:val="FFFFFF"/>
+          <w:u w:val=""/>
+        </w:rPr>
+        <w:pBdr>
+          <w:bottom w:val="single" w:sz="6" w:space="1" w:color="auto"/>
+        </w:pBdr>
+      </w:pPr>
+    </w:p>
+    <w:p>
+      <w:pPr>
+        <w:spacing w:after="100"/>
+      </w:pPr>
+      <w:r>
+        <w:rPr>
+          <w:color w:val="FFFFFF"/>
+          <w:u w:val=""/>
+        </w:rPr>
+        <w:t>Modelo Número 1Modelo Número 1Modelo Número 1Modelo Número 1Modelo Número 1Modelo Número 1Modelo Número 1Modelo Número 1Modelo Número 1Modelo Número 1Modelo Número 1Modelo Número 1Modelo Número 1Modelo Número 1Modelo Número 1Modelo Número 1Modelo Número 1Modelo Número 1Modelo Número 1Modelo Número 1Modelo Número 1Modelo Número 1Modelo Número 1Modelo Número 1Modelo Número 1Modelo Número 1Modelo Número 1Modelo Número 1Modelo Número 1Modelo Número 1Modelo Número 1Modelo Número 1Modelo Número 1Modelo Número 1Modelo Número 1Modelo Número 1Modelo Número 1Modelo Número 1Modelo Número 1Modelo Número 1Modelo Número 1Modelo Número 1Modelo Número 1Modelo Número 1Modelo Número 1Modelo Número 1Modelo Número 1Modelo Número 1Modelo Número 1Modelo Número 1Modelo Número 1Modelo Número 1Modelo Número 1Modelo Número 1Modelo Número 1Modelo Número 1Modelo Número 1Modelo Número 1Modelo Número 1Modelo Número 1Modelo Número 1Modelo Número 1Modelo Número 1Modelo Número 1Modelo Número 1Modelo Número 1Modelo Número 1Modelo Número 1Modelo Número 1Modelo Número 1Modelo Número 1Modelo Número 1Modelo Número 1Modelo Número 1Modelo Número 1Modelo Número 1Modelo Número 1Modelo Número 1Modelo Número 1Modelo Número 1Modelo Número 1Modelo Número 1Modelo Número 1Modelo Número 1Modelo Número 1Modelo Número 1Modelo Número 1Modelo Número 1Modelo Número 1Modelo Número 1Modelo Número 1Modelo Número 1Modelo Número 1Modelo Número 1Modelo Número 1Modelo Número 1Modelo Número 1Modelo Número 1Modelo Número 1Modelo Número 1Modelo Número 1Modelo Número 1Modelo Número 1Modelo Número 1Modelo Número 1Modelo Número 1Modelo Número 1Modelo Número 1Modelo Número 1Modelo Número 1Modelo Número 1Modelo Número 1Modelo Número 1Modelo Número 1Modelo Número 1Modelo Número 1Modelo Número 1Modelo Número 1Modelo Número 1Modelo Número 1Modelo Número 1Modelo Número 1Modelo Número 1Modelo Número 1Modelo Número 1Modelo Número 1Modelo Número 1Modelo Número 1Modelo Número 1Modelo Número 1Modelo Número 1Modelo Número 1Modelo Número 1Modelo Número 1Modelo Número 1Modelo Número 1Modelo Número 1Modelo Número 1Modelo Número 1Modelo Número 1Modelo Número 1Modelo Número 1Modelo Número 1Modelo Número 1Modelo Número 1Modelo Número 1Modelo Número 1Modelo Número 1Modelo Número 1Modelo Número 1Modelo Número 1Modelo Número 1Modelo Número 1Modelo Número 1Modelo Número 1Modelo Número 1Modelo Número 1Modelo Número 1Modelo Número 1Modelo Número 1Modelo Número 1Modelo Número 1Modelo Número 1Modelo Número 1Modelo Número 1Modelo Número 1Modelo Número 1Modelo Número 1Modelo Número 1Modelo Número 1Modelo Número 1Modelo Número 1Modelo Número 1Modelo Número 1Modelo Número 1Modelo Número 1Modelo Número 1Modelo Número 1Modelo Número 1Modelo Número 1Modelo Número 1Modelo Número 1Modelo Número 1Modelo Número 1Modelo Número 1Modelo Número 1Modelo Número 1Modelo Número 1Modelo Número 1Modelo Número 1Modelo Número 1Modelo Número 1Modelo Número 1Modelo Número 1Modelo Número 1Modelo Número 1Modelo Número 1Modelo Número 1Modelo Número 1Modelo Número 1Modelo Número 1Modelo Número 1Modelo Número 1Modelo Número 1Modelo Número 1Modelo Número 1Modelo Número 1Modelo Número 1Modelo Número 1Modelo Número 1Modelo Número 1Modelo Número 1Modelo Número 1Modelo Número 1Modelo Número 1Modelo Número 1Modelo Número 1Modelo Número 1Modelo Número 1Modelo Número 1Modelo Número 1Modelo Número 1Modelo Número 1Modelo Número 1Modelo Número 1Modelo Número 1Modelo Número 1Modelo Número 1</w:t>
+      </w:r>
+      <w:r>
+        <w:rPr>
+          <w:color w:val="FFFFFF"/>
+          <w:u w:val=""/>
+        </w:rPr>
+        <w:br/>
+      </w:r>
+    </w:p>
+    <w:p>
+      <w:pPr>
+        <w:rPr>
+          <w:color w:val="FFFFFF"/>
+          <w:u w:val=""/>
+        </w:rPr>
+      </w:pPr>
+    </w:p>
+    <w:p>
+      <w:pPr>
+        <w:rPr>
+          <w:color w:val="FFFFFF"/>
+          <w:u w:val=""/>
+        </w:rPr>
+        <w:pBdr>
+          <w:bottom w:val="single" w:sz="6" w:space="1" w:color="auto"/>
+        </w:pBdr>
+      </w:pPr>
+    </w:p>
+    <w:p>
+      <w:pPr>
+        <w:spacing w:after="100"/>
+      </w:pPr>
+      <w:r>
+        <w:t>Modelo Número 1Modelo Número 1Modelo Número 1Modelo Número 1Modelo Número 1Modelo Número 1Modelo Número 1Modelo Número 1Modelo Número 1Modelo Número 1Modelo Número 1Modelo Número 1Modelo Número 1Modelo Número 1Modelo Número 1Modelo Número 1Modelo Número 1Modelo Número 1Modelo Número 1Modelo Número 1Modelo Número 1Modelo Número 1Modelo Número 1Modelo Número 1Modelo Número 1Modelo Número 1Modelo Número 1Modelo Número 1Modelo Número 1Modelo Número 1Modelo Número 1Modelo Número 1Modelo Número 1Modelo Número 1Modelo Número 1Modelo Número 1Modelo Número 1Modelo Número 1Modelo Número 1Modelo Número 1Modelo Número 1Modelo Número 1Modelo Número 1Modelo Número 1Modelo Número 1Modelo Número 1Modelo Número 1Modelo Número 1Modelo Número 1Modelo Número 1Modelo Número 1Modelo Número 1Modelo Número 1Modelo Número 1Modelo Número 1Modelo Número 1Modelo Número 1Modelo Número 1Modelo Número 1Modelo Número 1Modelo Número 1Modelo Número 1Modelo Número 1Modelo Número 1Modelo Número 1Modelo Número 1Modelo Número 1Modelo Número 1Modelo Número 1Modelo Número 1Modelo Número 1Modelo Número 1Modelo Número 1Modelo Número 1Modelo Número 1Modelo Número 1Modelo Número 1Modelo Número 1Modelo Número 1Modelo Número 1Modelo Número 1Modelo Número 1Modelo Número 1Modelo Número 1Modelo Número 1Modelo Número 1Modelo Número 1Modelo Número 1Modelo Número 1Modelo Número 1Modelo Número 1Modelo Número 1Modelo Número 1Modelo Número 1Modelo Número 1Modelo Número 1Modelo Número 1Modelo Número 1Modelo Número 1Modelo Número 1Modelo Número 1Modelo Número 1Modelo Número 1Modelo Número 1Modelo Número 1Modelo Número 1Modelo Número 1Modelo Número 1Modelo Número 1Modelo Número 1Modelo Número 1Modelo Número 1Modelo Número 1Modelo Número 1Modelo Número 1Modelo Número 1Modelo Número 1Modelo Número 1Modelo Número 1Modelo Número 1Modelo Número 1Modelo Número 1Modelo Número 1Modelo Número 1Modelo Número 1Modelo Número 1Modelo Número 1Modelo Número 1Modelo Número 1Modelo Número 1Modelo Número 1Modelo Número 1Modelo Número 1Modelo Número 1Modelo Número 1Modelo Número 1Modelo Número 1Modelo Número 1Modelo Número 1Modelo Número 1Modelo Número 1Modelo Número 1Modelo Número 1Modelo Número 1Modelo Número 1Modelo Número 1Modelo Número 1Modelo Número 1Modelo Número 1Modelo Número 1Modelo Número 1Modelo Número 1Modelo Número 1Modelo Número 1Modelo Número 1Modelo Número 1Modelo Número 1Modelo Número 1Modelo Número 1Modelo Número 1Modelo Número 1Modelo Número 1Modelo Número 1Modelo Número 1Modelo Número 1Modelo Número 1Modelo Número 1Modelo Número 1Modelo Número 1Modelo Número 1Modelo Número 1Modelo Número 1Modelo Número 1Modelo Número 1Modelo Número 1Modelo Número 1Modelo Número 1Modelo Número 1Modelo Número 1Modelo Número 1Modelo Número 1Modelo Número 1Modelo Número 1Modelo Número 1Modelo Número 1Modelo Número 1Modelo Número 1Modelo Número 1Modelo Número 1Modelo Número 1Modelo Número 1Modelo Número 1Modelo Número 1Modelo Número 1Modelo Número 1Modelo Número 1Modelo Número 1Modelo Número 1Modelo Número 1Modelo Número 1Modelo Número 1Modelo Número 1Modelo Número 1Modelo Número 1Modelo Número 1Modelo Número 1Modelo Número 1Modelo Número 1Modelo Número 1Modelo Número 1Modelo Número 1Modelo Número 1Modelo Número 1Modelo Número 1Modelo Número 1Modelo Número 1Modelo Número 1Modelo Número 1Modelo Número 1Modelo Número 1Modelo Número 1Modelo Número 1Modelo Número 1Modelo Número 1Modelo Número 1Modelo Número 1Modelo Número 1Modelo Número 1Modelo Número 1Modelo Número 1Modelo Número 1Modelo Número 1Modelo Número 1Modelo Número 1Modelo Número 1Modelo Número 1Modelo Número 1Modelo Número 1Modelo Número 1Modelo Número 1Modelo Número 1Modelo Número 1Modelo Número 1Modelo Número 1Modelo Número 1Modelo Número 1Modelo Número 1Modelo Número 1Modelo Número 1Modelo Número 1Modelo Número 1Modelo Número 1Modelo Número 1Modelo Número 1Modelo Número 1Modelo Número 1Modelo Número 1Modelo Número 1Modelo Número 1Modelo Número 1Modelo Número 1Modelo Número 1Modelo Número 1Modelo Número 1Modelo Número 1Modelo Número 1Modelo Número 1Modelo Número 1Modelo Número 1Modelo Número 1Modelo Número 1Modelo Número 1Modelo Número 1Modelo Número 1Modelo Número 1Modelo Número 1Modelo Número 1Modelo Número 1Modelo Número 1Modelo Número 1Modelo Número 1Modelo Número 1Modelo Número 1Modelo Número 1Modelo Número 1Modelo Número 1Modelo Número 1Modelo Número 1Modelo Número 1Modelo Número 1Modelo Número 1Modelo Número 1Modelo Número 1Modelo Número 1Modelo Número 1Modelo Número 1Modelo Número 1Modelo Número 1Modelo Número 1Modelo Número 1Modelo Número 1Modelo Número 1Modelo Número 1Modelo Número 1Modelo Número 1Modelo Número 1Modelo Número 1Modelo Número 1Modelo Número 1Modelo Número 1Modelo Número 1Modelo Número 1Modelo Número 1Modelo Número 1Modelo Número 1Modelo Número 1Modelo Número 1Modelo Número 1Modelo Número 1Modelo Número 1Modelo Número 1Modelo Número 1Modelo Número 1Modelo Número 1Modelo Número 1Modelo Número 1Modelo Número 1Modelo Número 1Modelo Número 1Modelo Número 1Modelo Número 1Modelo Número 1Modelo Número 1Modelo Número 1Modelo Número 1Modelo Número 1Modelo Número 1Modelo Número 1Modelo Número 1Modelo Número 1Modelo Número 1Modelo Número 1Modelo Número 1Modelo Número 1Modelo Número 1Modelo Número 1Modelo Número 1Modelo Número 1Modelo Número 1Modelo Número 1Modelo Número 1Modelo Número 1Modelo Número 1Modelo Número 1Modelo Número 1Modelo Número 1Modelo Número 1Modelo Número 1Modelo Número 1Modelo Número 1Modelo Número 1Modelo Número 1Modelo Número 1Modelo Número 1Modelo Número 1Modelo Número 1Modelo Número 1Modelo Número 1Modelo Número 1Modelo Número 1Modelo Número 1Modelo Número 1Modelo Número 1Modelo Número 1Modelo Número 1Modelo Número 1Modelo Número 1Modelo Número 1Modelo Número 1Modelo Número 1Modelo Número 1Modelo Número 1Modelo Número 1Modelo Número 1Modelo Número 1Modelo Número 1Modelo Número 1Modelo Número 1Modelo Número 1Modelo Número 1Modelo Número 1Modelo Número 1Modelo Número 1Modelo Número 1Modelo Número 1Modelo Número 1Modelo Número 1Modelo Número 1Modelo Número 1Modelo Número 1Modelo Número 1Modelo Número 1Modelo Número 1Modelo Número 1Modelo Número 1Modelo Número 1Modelo Número 1Modelo Número 1Modelo Número 1Modelo Número 1Modelo Número 1Modelo Número 1Modelo Número 1Modelo Número 1Modelo Número 1Modelo Número 1Modelo Número 1Modelo Número 1Modelo Número 1Modelo Número 1Modelo Número 1Modelo Número 1Modelo Número 1Modelo Número 1Modelo Número 1Modelo Número 1Modelo Número 1Modelo Número 1Modelo Número 1Modelo Número 1Modelo Número 1Modelo Número 1Modelo Número 1Modelo Número 1Modelo Número 1Modelo Número 1Modelo Número 1Modelo Número 1Modelo Número 1Modelo Número 1Modelo Número 1Modelo Número 1Modelo Número 1Modelo Número 1Modelo Número 1Modelo Número 1Modelo Número 1Modelo Número 1Modelo Número 1Modelo Número 1Modelo Número 1Modelo Número 1Modelo Número 1Modelo Número 1Modelo Número 1Modelo Número 1Modelo Número 1Modelo Número 1Modelo Número 1Modelo Número 1Modelo Número 1Modelo Número 1Modelo Número 1Modelo Número 1Modelo Número 1Modelo Número 1Modelo Número 1Modelo Número 1Modelo Número 1Modelo Número 1Modelo Número 1Modelo Número 1Modelo Número 1Modelo Número 1Modelo Número 1Modelo Número 1Modelo Número 1Modelo Número 1Modelo Número 1Modelo Número 1Modelo Número 1Modelo Número 1Modelo Número 1Modelo Número 1Modelo Número 1Modelo Número 1Modelo Número 1Modelo Número 1Modelo Número 1Modelo Número 1Modelo Número 1Modelo Número 1Modelo Número 1Modelo Número 1Modelo Número 1Modelo Número 1Modelo Número 1Modelo Número 1Modelo Número 1Modelo Número 1Modelo Número 1Modelo Número 1Modelo Número 1Modelo Número 1Modelo Número 1Modelo Número 1Modelo Número 1Modelo Número 1Modelo Número 1Modelo Número 1Modelo Número 1Modelo Número 1Modelo Número 1Modelo Número 1Modelo Número 1Modelo Número 1Modelo Número 1Modelo Número 1Modelo Número 1Modelo Número 1Modelo Número 1Modelo Número 1Modelo Número 1Modelo Número 1Modelo Número 1Modelo Número 1Modelo Número 1Modelo Número 1Modelo Número 1Modelo Número 1Modelo Número 1Modelo Número 1Modelo Número 1Modelo Número 1Modelo Número 1Modelo Número 1Modelo Número 1Modelo Número 1Modelo Número 1Modelo Número 1Modelo Número 1Modelo Número 1Modelo Número 1Modelo Número 1Modelo Número 1Modelo Número 1Modelo Número 1Modelo Número 1Modelo Número 1Modelo Número 1Modelo Número 1Modelo Número 1Modelo Número 1Modelo Número 1Modelo Número 1Modelo Número 1Modelo Número 1Modelo Número 1Modelo Número 1Modelo Número 1Modelo Número 1Modelo Número 1Modelo Número 1Modelo Número 1Modelo Número 1Modelo Número 1Modelo Número 1Modelo Número 1Modelo Número 1Modelo Número 1Modelo Número 1Modelo Número 1Modelo Número 1Modelo Número 1Modelo Número 1Modelo Número 1Modelo Número 1Modelo Número 1Modelo Número 1Modelo Número 1Modelo Número 1Modelo Número 1Modelo Número 1Modelo Número 1Modelo Número 1Modelo Número 1Modelo Número 1Modelo Número 1Modelo Número 1Modelo Número 1Modelo Número 1Modelo Número 1Modelo Número 1Modelo Número 1Modelo Número 1Modelo Número 1Modelo Número 1Modelo Número 1Modelo Número 1Modelo Número 1Modelo Número 1Modelo Número 1Modelo Número 1Modelo Número 1Modelo Número 1Modelo Número 1Modelo Número 1Modelo Número 1Modelo Número 1Modelo Número 1Modelo Número 1Modelo Número 1Modelo Número 1Modelo Número 1Modelo Número 1Modelo Número 1Modelo Número 1Modelo Número 1Modelo Número 1Modelo Número 1Modelo Número 1Modelo Número 1Modelo Número 1Modelo Número 1Modelo Número 1Modelo Número 1Modelo Número 1Modelo Número 1Modelo Número 1Modelo Número 1Modelo Número 1Modelo Número 1Modelo Número 1Modelo Número 1Modelo Número 1Modelo Número 1Modelo Número 1Modelo Número 1Modelo Número 1Modelo Número 1Modelo Número 1Modelo Número 1Modelo Número 1Modelo Número 1Modelo Número 1Modelo Número 1Modelo Número 1Modelo Número 1Modelo Número 1Modelo Número 1Modelo Número 1Modelo Número 1Modelo Número 1Modelo Número 1Modelo Número 1Modelo Número 1Modelo Número 1Modelo Número 1Modelo Número 1Modelo Número 1Modelo Número 1Modelo Número 1Modelo Número 1Modelo Número 1Modelo Número 1Modelo Número 1Modelo Número 1Modelo Número 1Modelo Número 1Modelo Número 1Modelo Número 1Modelo Número 1Modelo Número 1Modelo Número 1Modelo Número 1Modelo Número 1Modelo Número 1Modelo Número 1Modelo Número 1Modelo Número 1Modelo Número 1Modelo Número 1Modelo Número 1Modelo Número 1Modelo Número 1Modelo Número 1Modelo Número 1Modelo Número 1Modelo Número 1Modelo Número 1Modelo Número 1Modelo Número 1Modelo Número 1Modelo Número 1Modelo Número 1Modelo Número 1Modelo Número 1Modelo Número 1Modelo Número 1Modelo Número 1</w:t>
       </w:r>
       <w:r>
         <w:br/>

</xml_diff>

<commit_message>
ajustando ato de registro (nao finalizado
</commit_message>
<xml_diff>
--- a/AdmCartorio/App_Data/Arquivos/1_.docx
+++ b/AdmCartorio/App_Data/Arquivos/1_.docx
@@ -38,12 +38,23 @@
           <w:sz w:val="28"/>
         </w:rPr>
       </w:pPr>
+      <w:proofErr w:type="spellStart"/>
+      <w:proofErr w:type="gramStart"/>
       <w:r>
         <w:rPr>
           <w:rFonts w:ascii="Times New Roman" w:hAnsi="Times New Roman" w:cs="Times New Roman"/>
           <w:sz w:val="28"/>
         </w:rPr>
-        <w:t>R-12/1 - Eu,teste query teste query, com número de CPF teste query e RG teste query</w:t>
+        <w:t>Eu,teste</w:t>
+      </w:r>
+      <w:proofErr w:type="spellEnd"/>
+      <w:proofErr w:type="gramEnd"/>
+      <w:r>
+        <w:rPr>
+          <w:rFonts w:ascii="Times New Roman" w:hAnsi="Times New Roman" w:cs="Times New Roman"/>
+          <w:sz w:val="28"/>
+        </w:rPr>
+        <w:t xml:space="preserve"> query teste query, com número de CPF teste query e RG teste query</w:t>
       </w:r>
     </w:p>
     <w:p>

</xml_diff>